<commit_message>
Ispravka SSU-a Pravljenje repertoara nakon FR; Dodat prototip stranice za potvrdu identiteta u Admin aplikaciji
</commit_message>
<xml_diff>
--- a/Dokumenti/SSU/SSU Pravljenje repertoara.docx
+++ b/Dokumenti/SSU/SSU Pravljenje repertoara.docx
@@ -1573,6 +1573,12 @@
                 <w:lang w:val="sr-Latn-CS"/>
               </w:rPr>
             </w:pPr>
+            <w:r>
+              <w:rPr>
+                <w:lang w:val="sr-Latn-CS"/>
+              </w:rPr>
+              <w:t>31.03.2020.</w:t>
+            </w:r>
           </w:p>
         </w:tc>
         <w:tc>
@@ -1585,6 +1591,12 @@
                 <w:lang w:val="sr-Latn-CS"/>
               </w:rPr>
             </w:pPr>
+            <w:r>
+              <w:rPr>
+                <w:lang w:val="sr-Latn-CS"/>
+              </w:rPr>
+              <w:t>1.1</w:t>
+            </w:r>
           </w:p>
         </w:tc>
         <w:tc>
@@ -1597,6 +1609,25 @@
                 <w:lang w:val="sr-Latn-CS"/>
               </w:rPr>
             </w:pPr>
+            <w:r>
+              <w:rPr>
+                <w:lang w:val="sr-Latn-CS"/>
+              </w:rPr>
+              <w:t>Ispravka toka dogadjaja nakon formalne inspekcije.</w:t>
+            </w:r>
+          </w:p>
+          <w:p>
+            <w:pPr>
+              <w:rPr>
+                <w:lang w:val="sr-Latn-CS"/>
+              </w:rPr>
+            </w:pPr>
+            <w:r>
+              <w:rPr>
+                <w:lang w:val="sr-Latn-CS"/>
+              </w:rPr>
+              <w:t>Razradjena prosirenja kada se unose pogresni podaci.</w:t>
+            </w:r>
           </w:p>
         </w:tc>
         <w:tc>
@@ -1609,6 +1640,12 @@
                 <w:lang w:val="sr-Latn-CS"/>
               </w:rPr>
             </w:pPr>
+            <w:r>
+              <w:rPr>
+                <w:lang w:val="sr-Latn-CS"/>
+              </w:rPr>
+              <w:t>Nikola Krstić</w:t>
+            </w:r>
           </w:p>
         </w:tc>
       </w:tr>
@@ -1735,20 +1772,8 @@
           <w:lang w:val="sr-Latn-CS"/>
         </w:rPr>
       </w:pPr>
-    </w:p>
-    <w:p>
-      <w:pPr>
-        <w:rPr>
-          <w:lang w:val="sr-Latn-CS"/>
-        </w:rPr>
-      </w:pPr>
-    </w:p>
-    <w:p>
-      <w:pPr>
-        <w:rPr>
-          <w:lang w:val="sr-Latn-CS"/>
-        </w:rPr>
-      </w:pPr>
+      <w:bookmarkStart w:id="1" w:name="_GoBack"/>
+      <w:bookmarkEnd w:id="1"/>
     </w:p>
     <w:p>
       <w:pPr>
@@ -1845,7 +1870,7 @@
           <w:lang w:val="sr-Latn-CS"/>
         </w:rPr>
       </w:pPr>
-      <w:bookmarkStart w:id="1" w:name="_Toc34573902"/>
+      <w:bookmarkStart w:id="2" w:name="_Toc34573902"/>
       <w:r>
         <w:rPr>
           <w:lang w:val="sr-Latn-CS"/>
@@ -1853,7 +1878,7 @@
         <w:lastRenderedPageBreak/>
         <w:t>Uvod</w:t>
       </w:r>
-      <w:bookmarkEnd w:id="1"/>
+      <w:bookmarkEnd w:id="2"/>
     </w:p>
     <w:p>
       <w:pPr>
@@ -1866,14 +1891,14 @@
           <w:lang w:val="sr-Latn-CS"/>
         </w:rPr>
       </w:pPr>
-      <w:bookmarkStart w:id="2" w:name="_Toc34573903"/>
+      <w:bookmarkStart w:id="3" w:name="_Toc34573903"/>
       <w:r>
         <w:rPr>
           <w:lang w:val="sr-Latn-CS"/>
         </w:rPr>
         <w:t>Rezime</w:t>
       </w:r>
-      <w:bookmarkEnd w:id="2"/>
+      <w:bookmarkEnd w:id="3"/>
     </w:p>
     <w:p>
       <w:pPr>
@@ -1900,14 +1925,14 @@
           <w:lang w:val="sr-Latn-CS"/>
         </w:rPr>
       </w:pPr>
-      <w:bookmarkStart w:id="3" w:name="_Toc34573904"/>
+      <w:bookmarkStart w:id="4" w:name="_Toc34573904"/>
       <w:r>
         <w:rPr>
           <w:lang w:val="sr-Latn-CS"/>
         </w:rPr>
         <w:t>Namena dokumenta i ciljne grupe</w:t>
       </w:r>
-      <w:bookmarkEnd w:id="3"/>
+      <w:bookmarkEnd w:id="4"/>
     </w:p>
     <w:p>
       <w:pPr>
@@ -1942,14 +1967,14 @@
           <w:lang w:val="sr-Latn-CS"/>
         </w:rPr>
       </w:pPr>
-      <w:bookmarkStart w:id="4" w:name="_Toc34573905"/>
+      <w:bookmarkStart w:id="5" w:name="_Toc34573905"/>
       <w:r>
         <w:rPr>
           <w:lang w:val="sr-Latn-CS"/>
         </w:rPr>
         <w:t>Reference</w:t>
       </w:r>
-      <w:bookmarkEnd w:id="4"/>
+      <w:bookmarkEnd w:id="5"/>
     </w:p>
     <w:p>
       <w:pPr>
@@ -2005,14 +2030,14 @@
           <w:lang w:val="sr-Latn-CS"/>
         </w:rPr>
       </w:pPr>
-      <w:bookmarkStart w:id="5" w:name="_Toc34573906"/>
+      <w:bookmarkStart w:id="6" w:name="_Toc34573906"/>
       <w:r>
         <w:rPr>
           <w:lang w:val="sr-Latn-CS"/>
         </w:rPr>
         <w:t>Otvorena pitanja</w:t>
       </w:r>
-      <w:bookmarkEnd w:id="5"/>
+      <w:bookmarkEnd w:id="6"/>
     </w:p>
     <w:tbl>
       <w:tblPr>
@@ -2197,14 +2222,14 @@
           <w:lang w:val="sr-Latn-CS"/>
         </w:rPr>
       </w:pPr>
-      <w:bookmarkStart w:id="6" w:name="_Toc34573907"/>
+      <w:bookmarkStart w:id="7" w:name="_Toc34573907"/>
       <w:r>
         <w:rPr>
           <w:lang w:val="sr-Latn-CS"/>
         </w:rPr>
         <w:t>Scenario prijavljivanja(logovanja) na sistem</w:t>
       </w:r>
-      <w:bookmarkEnd w:id="6"/>
+      <w:bookmarkEnd w:id="7"/>
     </w:p>
     <w:p>
       <w:pPr>
@@ -2217,14 +2242,14 @@
           <w:lang w:val="sr-Latn-CS"/>
         </w:rPr>
       </w:pPr>
-      <w:bookmarkStart w:id="7" w:name="_Toc34573908"/>
+      <w:bookmarkStart w:id="8" w:name="_Toc34573908"/>
       <w:r>
         <w:rPr>
           <w:lang w:val="sr-Latn-CS"/>
         </w:rPr>
         <w:t>Kratak opis</w:t>
       </w:r>
-      <w:bookmarkEnd w:id="7"/>
+      <w:bookmarkEnd w:id="8"/>
     </w:p>
     <w:p>
       <w:pPr>
@@ -2257,14 +2282,14 @@
           <w:lang w:val="sr-Latn-CS"/>
         </w:rPr>
       </w:pPr>
-      <w:bookmarkStart w:id="8" w:name="_Toc34573909"/>
+      <w:bookmarkStart w:id="9" w:name="_Toc34573909"/>
       <w:r>
         <w:rPr>
           <w:lang w:val="sr-Latn-CS"/>
         </w:rPr>
         <w:t>Tok dogadjaja</w:t>
       </w:r>
-      <w:bookmarkEnd w:id="8"/>
+      <w:bookmarkEnd w:id="9"/>
     </w:p>
     <w:p>
       <w:pPr>
@@ -2507,19 +2532,63 @@
         <w:rPr>
           <w:lang w:val="sr-Latn-CS"/>
         </w:rPr>
+        <w:t>6a. Sistem proverava unet broj sale</w:t>
+      </w:r>
+    </w:p>
+    <w:p>
+      <w:pPr>
+        <w:ind w:left="1800"/>
+        <w:rPr>
+          <w:lang w:val="sr-Latn-RS"/>
+        </w:rPr>
+      </w:pPr>
+      <w:r>
+        <w:rPr>
+          <w:lang w:val="sr-Latn-CS"/>
+        </w:rPr>
+        <w:tab/>
+        <w:t xml:space="preserve">.1: Ako je broj sale </w:t>
+      </w:r>
+      <w:r>
+        <w:rPr>
+          <w:lang w:val="sr-Latn-RS"/>
+        </w:rPr>
+        <w:t>netačan, ispisuje se poruka o grešci</w:t>
+      </w:r>
+    </w:p>
+    <w:p>
+      <w:pPr>
+        <w:ind w:left="1800"/>
+        <w:rPr>
+          <w:lang w:val="sr-Latn-RS"/>
+        </w:rPr>
+      </w:pPr>
+      <w:r>
+        <w:rPr>
+          <w:lang w:val="sr-Latn-RS"/>
+        </w:rPr>
+        <w:tab/>
+        <w:t>.2: Povratak na korak 2</w:t>
+      </w:r>
+    </w:p>
+    <w:p>
+      <w:pPr>
+        <w:ind w:left="1800"/>
+        <w:rPr>
+          <w:lang w:val="sr-Latn-CS"/>
+        </w:rPr>
+      </w:pPr>
+      <w:r>
+        <w:rPr>
+          <w:lang w:val="sr-Latn-CS"/>
+        </w:rPr>
         <w:t>6</w:t>
       </w:r>
       <w:r>
         <w:rPr>
           <w:lang w:val="sr-Latn-CS"/>
         </w:rPr>
-        <w:t xml:space="preserve">a. </w:t>
-      </w:r>
-      <w:r>
-        <w:rPr>
-          <w:lang w:val="sr-Latn-CS"/>
-        </w:rPr>
-        <w:t>Sistem proverava unete podatke</w:t>
+        <w:t>b. Sistem proverava datum i vreme početka filma</w:t>
       </w:r>
     </w:p>
     <w:p>
@@ -2539,7 +2608,31 @@
         <w:rPr>
           <w:lang w:val="sr-Latn-CS"/>
         </w:rPr>
-        <w:t>Ako dolazi do kolizije što se tiče prikazivanja filmova, javlja se greška u vidu poruke</w:t>
+        <w:t>Ako dolazi do kolizije što se tiče</w:t>
+      </w:r>
+      <w:r>
+        <w:rPr>
+          <w:lang w:val="sr-Latn-CS"/>
+        </w:rPr>
+        <w:t xml:space="preserve"> termina</w:t>
+      </w:r>
+      <w:r>
+        <w:rPr>
+          <w:lang w:val="sr-Latn-CS"/>
+        </w:rPr>
+        <w:t xml:space="preserve"> prikazivanja film</w:t>
+      </w:r>
+      <w:r>
+        <w:rPr>
+          <w:lang w:val="sr-Latn-CS"/>
+        </w:rPr>
+        <w:t>a</w:t>
+      </w:r>
+      <w:r>
+        <w:rPr>
+          <w:lang w:val="sr-Latn-CS"/>
+        </w:rPr>
+        <w:t>, javlja se greška u vidu poruke</w:t>
       </w:r>
     </w:p>
     <w:p>
@@ -2574,14 +2667,14 @@
           <w:lang w:val="sr-Latn-CS"/>
         </w:rPr>
       </w:pPr>
-      <w:bookmarkStart w:id="9" w:name="_Toc34573910"/>
+      <w:bookmarkStart w:id="10" w:name="_Toc34573910"/>
       <w:r>
         <w:rPr>
           <w:lang w:val="sr-Latn-CS"/>
         </w:rPr>
         <w:t>Posebni zahtevi</w:t>
       </w:r>
-      <w:bookmarkEnd w:id="9"/>
+      <w:bookmarkEnd w:id="10"/>
     </w:p>
     <w:p>
       <w:pPr>
@@ -2622,14 +2715,14 @@
           <w:lang w:val="sr-Latn-CS"/>
         </w:rPr>
       </w:pPr>
-      <w:bookmarkStart w:id="10" w:name="_Toc34573911"/>
+      <w:bookmarkStart w:id="11" w:name="_Toc34573911"/>
       <w:r>
         <w:rPr>
           <w:lang w:val="sr-Latn-CS"/>
         </w:rPr>
         <w:t>Preduslovi</w:t>
       </w:r>
-      <w:bookmarkEnd w:id="10"/>
+      <w:bookmarkEnd w:id="11"/>
     </w:p>
     <w:p>
       <w:pPr>
@@ -2662,15 +2755,13 @@
           <w:lang w:val="sr-Latn-CS"/>
         </w:rPr>
       </w:pPr>
-      <w:bookmarkStart w:id="11" w:name="_Toc34573912"/>
+      <w:bookmarkStart w:id="12" w:name="_Toc34573912"/>
       <w:r>
         <w:rPr>
           <w:lang w:val="sr-Latn-CS"/>
         </w:rPr>
         <w:t>Posledice</w:t>
       </w:r>
-      <w:bookmarkStart w:id="12" w:name="_GoBack"/>
-      <w:bookmarkEnd w:id="11"/>
       <w:bookmarkEnd w:id="12"/>
     </w:p>
     <w:p>
@@ -2682,35 +2773,6 @@
           <w:lang w:val="sr-Latn-CS"/>
         </w:rPr>
         <w:t>Kada se repertoar napravi, dobija se spisak filmova po danima i vremenima kada se prikazuju, i on postaje dostupan javno. Posetioci mogu preko korisničke aplikacije ili u bioskopu kupiti karte za filmove, jer znaju vreme i sadržaj filmova kao i cene karata.</w:t>
-      </w:r>
-      <w:r>
-        <w:rPr>
-          <w:lang w:val="sr-Latn-CS"/>
-        </w:rPr>
-        <w:t>s</w:t>
-      </w:r>
-    </w:p>
-    <w:p>
-      <w:pPr>
-        <w:pStyle w:val="Heading5"/>
-        <w:ind w:left="720"/>
-        <w:rPr>
-          <w:lang w:val="sr-Latn-CS"/>
-        </w:rPr>
-      </w:pPr>
-    </w:p>
-    <w:p>
-      <w:pPr>
-        <w:pStyle w:val="Heading2"/>
-        <w:rPr>
-          <w:lang w:val="sr-Latn-CS"/>
-        </w:rPr>
-      </w:pPr>
-      <w:r>
-        <w:rPr>
-          <w:lang w:val="sr-Latn-CS"/>
-        </w:rPr>
-        <w:tab/>
       </w:r>
     </w:p>
     <w:p>
@@ -5329,7 +5391,7 @@
 </file>
 
 <file path=customXml/itemProps2.xml><?xml version="1.0" encoding="utf-8"?>
-<ds:datastoreItem xmlns:ds="http://schemas.openxmlformats.org/officeDocument/2006/customXml" ds:itemID="{5A82BD70-4821-45CB-A85F-A25F48B32837}">
+<ds:datastoreItem xmlns:ds="http://schemas.openxmlformats.org/officeDocument/2006/customXml" ds:itemID="{21EA8249-F8F8-40D9-91B0-2C28443AC2AE}">
   <ds:schemaRefs>
     <ds:schemaRef ds:uri="http://schemas.openxmlformats.org/officeDocument/2006/bibliography"/>
   </ds:schemaRefs>

</xml_diff>